<commit_message>
Create the ERD Diagram and done with the report
</commit_message>
<xml_diff>
--- a/Coursework Report.docx
+++ b/Coursework Report.docx
@@ -5,7 +5,6 @@
     <w:p>
       <w:pPr>
         <w:rPr>
-          <w:rFonts w:hint="eastAsia"/>
           <w:b/>
           <w:bCs/>
           <w:sz w:val="50"/>
@@ -186,12 +185,6 @@
     <w:p>
       <w:pPr>
         <w:ind w:left="360"/>
-        <w:rPr>
-          <w:b/>
-          <w:bCs/>
-          <w:sz w:val="30"/>
-          <w:szCs w:val="30"/>
-        </w:rPr>
       </w:pPr>
       <w:r>
         <w:t xml:space="preserve">For data processing, I utilized the </w:t>
@@ -231,6 +224,82 @@
       </w:r>
       <w:r>
         <w:t xml:space="preserve"> and usd_24h_change values.</w:t>
+      </w:r>
+    </w:p>
+    <w:p>
+      <w:pPr>
+        <w:ind w:left="360"/>
+      </w:pPr>
+      <w:r>
+        <w:rPr>
+          <w:noProof/>
+        </w:rPr>
+        <w:drawing>
+          <wp:inline distT="0" distB="0" distL="0" distR="0" wp14:anchorId="0C16FFE0" wp14:editId="644B128A">
+            <wp:extent cx="4516626" cy="1343890"/>
+            <wp:effectExtent l="0" t="0" r="5080" b="2540"/>
+            <wp:docPr id="1756493833" name="Picture 1" descr="A screen shot of a computer code&#10;&#10;AI-generated content may be incorrect."/>
+            <wp:cNvGraphicFramePr>
+              <a:graphicFrameLocks xmlns:a="http://schemas.openxmlformats.org/drawingml/2006/main" noChangeAspect="1"/>
+            </wp:cNvGraphicFramePr>
+            <a:graphic xmlns:a="http://schemas.openxmlformats.org/drawingml/2006/main">
+              <a:graphicData uri="http://schemas.openxmlformats.org/drawingml/2006/picture">
+                <pic:pic xmlns:pic="http://schemas.openxmlformats.org/drawingml/2006/picture">
+                  <pic:nvPicPr>
+                    <pic:cNvPr id="1756493833" name="Picture 1" descr="A screen shot of a computer code&#10;&#10;AI-generated content may be incorrect."/>
+                    <pic:cNvPicPr/>
+                  </pic:nvPicPr>
+                  <pic:blipFill>
+                    <a:blip r:embed="rId5" cstate="print">
+                      <a:extLst>
+                        <a:ext uri="{28A0092B-C50C-407E-A947-70E740481C1C}">
+                          <a14:useLocalDpi xmlns:a14="http://schemas.microsoft.com/office/drawing/2010/main" val="0"/>
+                        </a:ext>
+                      </a:extLst>
+                    </a:blip>
+                    <a:stretch>
+                      <a:fillRect/>
+                    </a:stretch>
+                  </pic:blipFill>
+                  <pic:spPr>
+                    <a:xfrm>
+                      <a:off x="0" y="0"/>
+                      <a:ext cx="4746562" cy="1412306"/>
+                    </a:xfrm>
+                    <a:prstGeom prst="rect">
+                      <a:avLst/>
+                    </a:prstGeom>
+                  </pic:spPr>
+                </pic:pic>
+              </a:graphicData>
+            </a:graphic>
+          </wp:inline>
+        </w:drawing>
+      </w:r>
+    </w:p>
+    <w:p>
+      <w:pPr>
+        <w:ind w:left="360"/>
+      </w:pPr>
+      <w:r>
+        <w:lastRenderedPageBreak/>
+        <w:t xml:space="preserve">The is the snippet demonstrating how I address the JSON parsing. I dynamically extract the price for each coin in the loop by passing </w:t>
+      </w:r>
+      <w:proofErr w:type="spellStart"/>
+      <w:r>
+        <w:t>coin_id</w:t>
+      </w:r>
+      <w:proofErr w:type="spellEnd"/>
+      <w:r>
+        <w:t xml:space="preserve"> to </w:t>
+      </w:r>
+      <w:proofErr w:type="spellStart"/>
+      <w:r>
+        <w:t>jq</w:t>
+      </w:r>
+      <w:proofErr w:type="spellEnd"/>
+      <w:r>
+        <w:t xml:space="preserve">. I also added a cleaning step by using sed to strip any non-numeric characters. </w:t>
       </w:r>
     </w:p>
     <w:p>
@@ -292,6 +361,13 @@
         </w:rPr>
         <w:t>Unpacking History</w:t>
       </w:r>
+      <w:r>
+        <w:rPr>
+          <w:b/>
+          <w:bCs/>
+        </w:rPr>
+        <w:t>:</w:t>
+      </w:r>
     </w:p>
     <w:p>
       <w:pPr>
@@ -302,7 +378,6 @@
         </w:rPr>
       </w:pPr>
       <w:r>
-        <w:lastRenderedPageBreak/>
         <w:t>The function that I developed searches MySQL with a query that selects the latest 4 recorded prices based upon the symbol being processed.</w:t>
       </w:r>
     </w:p>
@@ -391,10 +466,6 @@
     <w:p>
       <w:pPr>
         <w:ind w:left="420"/>
-        <w:rPr>
-          <w:b/>
-          <w:bCs/>
-        </w:rPr>
       </w:pPr>
       <w:r>
         <w:t>I implemented the logic to tackle the "cold start" issue. The script assigns the value NULL to the MA if there are more data points less than 2 in the DB.</w:t>
@@ -412,17 +483,97 @@
         <w:rPr>
           <w:b/>
           <w:bCs/>
-        </w:rPr>
+          <w:noProof/>
+        </w:rPr>
+        <w:drawing>
+          <wp:inline distT="0" distB="0" distL="0" distR="0" wp14:anchorId="1EEC05F2" wp14:editId="4F434F6E">
+            <wp:extent cx="3096126" cy="1859028"/>
+            <wp:effectExtent l="0" t="0" r="3175" b="0"/>
+            <wp:docPr id="2072308502" name="Picture 2" descr="A computer screen shot of text&#10;&#10;AI-generated content may be incorrect."/>
+            <wp:cNvGraphicFramePr>
+              <a:graphicFrameLocks xmlns:a="http://schemas.openxmlformats.org/drawingml/2006/main" noChangeAspect="1"/>
+            </wp:cNvGraphicFramePr>
+            <a:graphic xmlns:a="http://schemas.openxmlformats.org/drawingml/2006/main">
+              <a:graphicData uri="http://schemas.openxmlformats.org/drawingml/2006/picture">
+                <pic:pic xmlns:pic="http://schemas.openxmlformats.org/drawingml/2006/picture">
+                  <pic:nvPicPr>
+                    <pic:cNvPr id="2072308502" name="Picture 2" descr="A computer screen shot of text&#10;&#10;AI-generated content may be incorrect."/>
+                    <pic:cNvPicPr/>
+                  </pic:nvPicPr>
+                  <pic:blipFill>
+                    <a:blip r:embed="rId6" cstate="print">
+                      <a:extLst>
+                        <a:ext uri="{28A0092B-C50C-407E-A947-70E740481C1C}">
+                          <a14:useLocalDpi xmlns:a14="http://schemas.microsoft.com/office/drawing/2010/main" val="0"/>
+                        </a:ext>
+                      </a:extLst>
+                    </a:blip>
+                    <a:stretch>
+                      <a:fillRect/>
+                    </a:stretch>
+                  </pic:blipFill>
+                  <pic:spPr>
+                    <a:xfrm>
+                      <a:off x="0" y="0"/>
+                      <a:ext cx="3124460" cy="1876041"/>
+                    </a:xfrm>
+                    <a:prstGeom prst="rect">
+                      <a:avLst/>
+                    </a:prstGeom>
+                  </pic:spPr>
+                </pic:pic>
+              </a:graphicData>
+            </a:graphic>
+          </wp:inline>
+        </w:drawing>
+      </w:r>
+    </w:p>
+    <w:p>
+      <w:pPr>
+        <w:ind w:left="420"/>
+      </w:pPr>
+      <w:r>
+        <w:t xml:space="preserve">Since Bash handles integer arithmetic, standard division would have resulted in inaccurate truncated values. As shown in the code above, I piped the calculation into </w:t>
+      </w:r>
+      <w:proofErr w:type="spellStart"/>
+      <w:r>
+        <w:t>bc</w:t>
+      </w:r>
+      <w:proofErr w:type="spellEnd"/>
+      <w:r>
+        <w:t xml:space="preserve"> with scale=6. This ensures the Moving Average retains 6 decimal places of precision, matching the database schema.</w:t>
+      </w:r>
+    </w:p>
+    <w:p>
+      <w:pPr>
+        <w:ind w:left="420"/>
+      </w:pPr>
+    </w:p>
+    <w:p>
+      <w:pPr>
+        <w:ind w:left="420"/>
+      </w:pPr>
+    </w:p>
+    <w:p>
+      <w:pPr>
+        <w:ind w:left="420"/>
+        <w:rPr>
+          <w:b/>
+          <w:bCs/>
+        </w:rPr>
+      </w:pPr>
+      <w:r>
+        <w:rPr>
+          <w:b/>
+          <w:bCs/>
+        </w:rPr>
+        <w:lastRenderedPageBreak/>
         <w:t>Database Interaction</w:t>
       </w:r>
     </w:p>
     <w:p>
       <w:pPr>
         <w:ind w:left="420"/>
-        <w:rPr>
-          <w:b/>
-          <w:bCs/>
-        </w:rPr>
       </w:pPr>
       <w:r>
         <w:t xml:space="preserve">I developed another function titled </w:t>
@@ -434,6 +585,79 @@
       <w:proofErr w:type="spellEnd"/>
       <w:r>
         <w:t>, responsible for running all commands in the database. However, upon testing the function, I observed that MySQL warnings such as "Using a password on the command line interface." in MySQL were messing up the assignments in my variables. I altered this by including 2&gt;/dev/null in the function to eliminate those warnings and have only data retrieved back in my script.</w:t>
+      </w:r>
+    </w:p>
+    <w:p>
+      <w:pPr>
+        <w:ind w:left="420"/>
+        <w:rPr>
+          <w:b/>
+          <w:bCs/>
+        </w:rPr>
+      </w:pPr>
+      <w:r>
+        <w:rPr>
+          <w:b/>
+          <w:bCs/>
+          <w:noProof/>
+        </w:rPr>
+        <w:drawing>
+          <wp:inline distT="0" distB="0" distL="0" distR="0" wp14:anchorId="7B9D7FAA" wp14:editId="343EA506">
+            <wp:extent cx="4045528" cy="1954042"/>
+            <wp:effectExtent l="0" t="0" r="6350" b="1905"/>
+            <wp:docPr id="1875617935" name="Picture 4" descr="A screenshot of a computer program&#10;&#10;AI-generated content may be incorrect."/>
+            <wp:cNvGraphicFramePr>
+              <a:graphicFrameLocks xmlns:a="http://schemas.openxmlformats.org/drawingml/2006/main" noChangeAspect="1"/>
+            </wp:cNvGraphicFramePr>
+            <a:graphic xmlns:a="http://schemas.openxmlformats.org/drawingml/2006/main">
+              <a:graphicData uri="http://schemas.openxmlformats.org/drawingml/2006/picture">
+                <pic:pic xmlns:pic="http://schemas.openxmlformats.org/drawingml/2006/picture">
+                  <pic:nvPicPr>
+                    <pic:cNvPr id="1875617935" name="Picture 4" descr="A screenshot of a computer program&#10;&#10;AI-generated content may be incorrect."/>
+                    <pic:cNvPicPr/>
+                  </pic:nvPicPr>
+                  <pic:blipFill>
+                    <a:blip r:embed="rId7" cstate="print">
+                      <a:extLst>
+                        <a:ext uri="{28A0092B-C50C-407E-A947-70E740481C1C}">
+                          <a14:useLocalDpi xmlns:a14="http://schemas.microsoft.com/office/drawing/2010/main" val="0"/>
+                        </a:ext>
+                      </a:extLst>
+                    </a:blip>
+                    <a:stretch>
+                      <a:fillRect/>
+                    </a:stretch>
+                  </pic:blipFill>
+                  <pic:spPr>
+                    <a:xfrm>
+                      <a:off x="0" y="0"/>
+                      <a:ext cx="4091252" cy="1976127"/>
+                    </a:xfrm>
+                    <a:prstGeom prst="rect">
+                      <a:avLst/>
+                    </a:prstGeom>
+                  </pic:spPr>
+                </pic:pic>
+              </a:graphicData>
+            </a:graphic>
+          </wp:inline>
+        </w:drawing>
+      </w:r>
+    </w:p>
+    <w:p>
+      <w:pPr>
+        <w:ind w:left="420"/>
+      </w:pPr>
+      <w:r>
+        <w:t>This function wraps every SQL call.  The critical component here is 2&gt;/dev/null, which separates the actual data output from MySQL’s security warnings. Without this, the warnings would be captured into variables like $</w:t>
+      </w:r>
+      <w:proofErr w:type="spellStart"/>
+      <w:r>
+        <w:t>last_prices</w:t>
+      </w:r>
+      <w:proofErr w:type="spellEnd"/>
+      <w:r>
+        <w:t>, causing the arithmetic logic to crash. It also logs any actual query failures to db_errors.log for debugging.</w:t>
       </w:r>
     </w:p>
     <w:p>
@@ -480,16 +704,107 @@
         <w:rPr>
           <w:b/>
           <w:bCs/>
+        </w:rPr>
+      </w:pPr>
+      <w:r>
+        <w:rPr>
+          <w:b/>
+          <w:bCs/>
+        </w:rPr>
+        <w:t>Database Design</w:t>
+      </w:r>
+    </w:p>
+    <w:p>
+      <w:pPr>
+        <w:ind w:left="360"/>
+      </w:pPr>
+      <w:r>
+        <w:t>I designed</w:t>
+      </w:r>
+      <w:r>
+        <w:t xml:space="preserve"> a single-table schema focused on time-series cryptocurrency data. The Entity-Relationship Diagram (ERD) below illustrates the core entity and its relationships(keys):</w:t>
+      </w:r>
+    </w:p>
+    <w:p>
+      <w:pPr>
+        <w:ind w:left="360"/>
+      </w:pPr>
+      <w:r>
+        <w:rPr>
+          <w:noProof/>
+        </w:rPr>
+        <w:drawing>
+          <wp:inline distT="0" distB="0" distL="0" distR="0" wp14:anchorId="614B00A6" wp14:editId="4DAAF87A">
+            <wp:extent cx="1803178" cy="1678305"/>
+            <wp:effectExtent l="0" t="0" r="635" b="0"/>
+            <wp:docPr id="821731643" name="Picture 10" descr="A screen shot of a data&#10;&#10;AI-generated content may be incorrect."/>
+            <wp:cNvGraphicFramePr>
+              <a:graphicFrameLocks xmlns:a="http://schemas.openxmlformats.org/drawingml/2006/main" noChangeAspect="1"/>
+            </wp:cNvGraphicFramePr>
+            <a:graphic xmlns:a="http://schemas.openxmlformats.org/drawingml/2006/main">
+              <a:graphicData uri="http://schemas.openxmlformats.org/drawingml/2006/picture">
+                <pic:pic xmlns:pic="http://schemas.openxmlformats.org/drawingml/2006/picture">
+                  <pic:nvPicPr>
+                    <pic:cNvPr id="821731643" name="Picture 10" descr="A screen shot of a data&#10;&#10;AI-generated content may be incorrect."/>
+                    <pic:cNvPicPr/>
+                  </pic:nvPicPr>
+                  <pic:blipFill>
+                    <a:blip r:embed="rId8" cstate="print">
+                      <a:extLst>
+                        <a:ext uri="{28A0092B-C50C-407E-A947-70E740481C1C}">
+                          <a14:useLocalDpi xmlns:a14="http://schemas.microsoft.com/office/drawing/2010/main" val="0"/>
+                        </a:ext>
+                      </a:extLst>
+                    </a:blip>
+                    <a:stretch>
+                      <a:fillRect/>
+                    </a:stretch>
+                  </pic:blipFill>
+                  <pic:spPr>
+                    <a:xfrm>
+                      <a:off x="0" y="0"/>
+                      <a:ext cx="1855587" cy="1727085"/>
+                    </a:xfrm>
+                    <a:prstGeom prst="rect">
+                      <a:avLst/>
+                    </a:prstGeom>
+                  </pic:spPr>
+                </pic:pic>
+              </a:graphicData>
+            </a:graphic>
+          </wp:inline>
+        </w:drawing>
+      </w:r>
+    </w:p>
+    <w:p>
+      <w:pPr>
+        <w:ind w:left="360"/>
+        <w:rPr>
+          <w:b/>
+          <w:bCs/>
           <w:sz w:val="30"/>
           <w:szCs w:val="30"/>
         </w:rPr>
       </w:pPr>
       <w:r>
-        <w:rPr>
-          <w:b/>
-          <w:bCs/>
-        </w:rPr>
-        <w:t>Database Design</w:t>
+        <w:lastRenderedPageBreak/>
+        <w:t xml:space="preserve">I have developed a database named </w:t>
+      </w:r>
+      <w:proofErr w:type="spellStart"/>
+      <w:r>
+        <w:t>stock_tracker</w:t>
+      </w:r>
+      <w:proofErr w:type="spellEnd"/>
+      <w:r>
+        <w:t xml:space="preserve"> with only one table named </w:t>
+      </w:r>
+      <w:proofErr w:type="spellStart"/>
+      <w:r>
+        <w:t>stock_data</w:t>
+      </w:r>
+      <w:proofErr w:type="spellEnd"/>
+      <w:r>
+        <w:t>.</w:t>
       </w:r>
     </w:p>
     <w:p>
@@ -503,23 +818,47 @@
         </w:rPr>
       </w:pPr>
       <w:r>
-        <w:t xml:space="preserve">I have developed a database named </w:t>
+        <w:rPr>
+          <w:b/>
+          <w:bCs/>
+        </w:rPr>
+        <w:t xml:space="preserve">price &amp; </w:t>
       </w:r>
       <w:proofErr w:type="spellStart"/>
       <w:r>
-        <w:t>stock_tracker</w:t>
+        <w:rPr>
+          <w:b/>
+          <w:bCs/>
+        </w:rPr>
+        <w:t>moving_average</w:t>
       </w:r>
       <w:proofErr w:type="spellEnd"/>
       <w:r>
-        <w:t xml:space="preserve"> with only one table named </w:t>
-      </w:r>
-      <w:proofErr w:type="spellStart"/>
-      <w:r>
-        <w:t>stock_data</w:t>
-      </w:r>
-      <w:proofErr w:type="spellEnd"/>
-      <w:r>
-        <w:t>.</w:t>
+        <w:rPr>
+          <w:b/>
+          <w:bCs/>
+        </w:rPr>
+        <w:t>:</w:t>
+      </w:r>
+      <w:r>
+        <w:t xml:space="preserve"> The data type in this column is </w:t>
+      </w:r>
+      <w:proofErr w:type="gramStart"/>
+      <w:r>
+        <w:t>DECIMAL(</w:t>
+      </w:r>
+      <w:proofErr w:type="gramEnd"/>
+      <w:r>
+        <w:t xml:space="preserve">15, 6). The reason I chose DECIMAL </w:t>
+      </w:r>
+      <w:r>
+        <w:t>over FLOAT</w:t>
+      </w:r>
+      <w:r>
+        <w:t xml:space="preserve"> data type here is that this data type eradicates rounding errors. According to MySQL documentation, rounding errors are common </w:t>
+      </w:r>
+      <w:r>
+        <w:t>in FLOAT</w:t>
       </w:r>
     </w:p>
     <w:p>
@@ -532,13 +871,6 @@
           <w:szCs w:val="30"/>
         </w:rPr>
       </w:pPr>
-      <w:r>
-        <w:rPr>
-          <w:b/>
-          <w:bCs/>
-        </w:rPr>
-        <w:t xml:space="preserve">price &amp; </w:t>
-      </w:r>
       <w:proofErr w:type="spellStart"/>
       <w:r>
         <w:rPr>
@@ -556,24 +888,7 @@
         <w:t>:</w:t>
       </w:r>
       <w:r>
-        <w:t xml:space="preserve"> The data type in this column is </w:t>
-      </w:r>
-      <w:proofErr w:type="gramStart"/>
-      <w:r>
-        <w:t>DECIMAL(</w:t>
-      </w:r>
-      <w:proofErr w:type="gramEnd"/>
-      <w:r>
-        <w:t xml:space="preserve">15, 6). The reason I chose DECIMAL </w:t>
-      </w:r>
-      <w:r>
-        <w:t>over FLOAT</w:t>
-      </w:r>
-      <w:r>
-        <w:t xml:space="preserve"> data type here is that this data type eradicates rounding errors. According to MySQL documentation, rounding errors are common </w:t>
-      </w:r>
-      <w:r>
-        <w:t>in FLOAT</w:t>
+        <w:t xml:space="preserve"> This column function will allow NULL values. This needs to be done since not all coins' first few records are going to be calculated with the moving average yet.</w:t>
       </w:r>
     </w:p>
     <w:p>
@@ -592,7 +907,7 @@
           <w:b/>
           <w:bCs/>
         </w:rPr>
-        <w:t>moving_average</w:t>
+        <w:t>data_recorded</w:t>
       </w:r>
       <w:proofErr w:type="spellEnd"/>
       <w:r>
@@ -603,7 +918,35 @@
         <w:t>:</w:t>
       </w:r>
       <w:r>
-        <w:t xml:space="preserve"> This column function will allow NULL values. This needs to be done since not all coins' first few records are going to be calculated with the moving average yet.</w:t>
+        <w:t xml:space="preserve"> This function always defaults to ‘CURRENT_TIMESTAMP’</w:t>
+      </w:r>
+      <w:r>
+        <w:t>. H</w:t>
+      </w:r>
+      <w:r>
+        <w:t xml:space="preserve">ence, </w:t>
+      </w:r>
+      <w:r>
+        <w:t>I do not</w:t>
+      </w:r>
+      <w:r>
+        <w:t xml:space="preserve"> need to create this in the script.</w:t>
+      </w:r>
+    </w:p>
+    <w:p>
+      <w:pPr>
+        <w:ind w:left="360"/>
+      </w:pPr>
+      <w:r>
+        <w:t xml:space="preserve">I also added a UNIQUE constraint in the pair (symbol, </w:t>
+      </w:r>
+      <w:proofErr w:type="spellStart"/>
+      <w:r>
+        <w:t>date_recorded</w:t>
+      </w:r>
+      <w:proofErr w:type="spellEnd"/>
+      <w:r>
+        <w:t>) in case this script gets accidentally run twice; this would prevent duplication of information.</w:t>
       </w:r>
     </w:p>
     <w:p>
@@ -616,61 +959,179 @@
           <w:szCs w:val="30"/>
         </w:rPr>
       </w:pPr>
-      <w:proofErr w:type="spellStart"/>
-      <w:r>
-        <w:rPr>
-          <w:b/>
-          <w:bCs/>
-        </w:rPr>
-        <w:t>data_recorded</w:t>
-      </w:r>
-      <w:proofErr w:type="spellEnd"/>
-      <w:r>
-        <w:rPr>
-          <w:b/>
-          <w:bCs/>
-        </w:rPr>
-        <w:t>:</w:t>
-      </w:r>
-      <w:r>
-        <w:t xml:space="preserve"> This function always defaults to ‘CURRENT_TIMESTAMP’</w:t>
-      </w:r>
-      <w:r>
-        <w:t>. H</w:t>
-      </w:r>
-      <w:r>
-        <w:t xml:space="preserve">ence, </w:t>
-      </w:r>
-      <w:r>
-        <w:t>I do not</w:t>
-      </w:r>
-      <w:r>
-        <w:t xml:space="preserve"> need to create this in the script.</w:t>
-      </w:r>
-    </w:p>
-    <w:p>
-      <w:pPr>
-        <w:ind w:left="360"/>
-        <w:rPr>
-          <w:b/>
-          <w:bCs/>
+      <w:r>
+        <w:rPr>
+          <w:b/>
+          <w:bCs/>
+          <w:noProof/>
           <w:sz w:val="30"/>
           <w:szCs w:val="30"/>
         </w:rPr>
-      </w:pPr>
-      <w:r>
-        <w:t xml:space="preserve">I also added a UNIQUE constraint in the pair (symbol, </w:t>
+        <w:drawing>
+          <wp:inline distT="0" distB="0" distL="0" distR="0" wp14:anchorId="23F63933" wp14:editId="6C6503AB">
+            <wp:extent cx="4618827" cy="1240077"/>
+            <wp:effectExtent l="0" t="0" r="4445" b="5080"/>
+            <wp:docPr id="160626010" name="Picture 5" descr="A computer screen shot of a black background&#10;&#10;AI-generated content may be incorrect."/>
+            <wp:cNvGraphicFramePr>
+              <a:graphicFrameLocks xmlns:a="http://schemas.openxmlformats.org/drawingml/2006/main" noChangeAspect="1"/>
+            </wp:cNvGraphicFramePr>
+            <a:graphic xmlns:a="http://schemas.openxmlformats.org/drawingml/2006/main">
+              <a:graphicData uri="http://schemas.openxmlformats.org/drawingml/2006/picture">
+                <pic:pic xmlns:pic="http://schemas.openxmlformats.org/drawingml/2006/picture">
+                  <pic:nvPicPr>
+                    <pic:cNvPr id="160626010" name="Picture 5" descr="A computer screen shot of a black background&#10;&#10;AI-generated content may be incorrect."/>
+                    <pic:cNvPicPr/>
+                  </pic:nvPicPr>
+                  <pic:blipFill>
+                    <a:blip r:embed="rId9">
+                      <a:extLst>
+                        <a:ext uri="{28A0092B-C50C-407E-A947-70E740481C1C}">
+                          <a14:useLocalDpi xmlns:a14="http://schemas.microsoft.com/office/drawing/2010/main" val="0"/>
+                        </a:ext>
+                      </a:extLst>
+                    </a:blip>
+                    <a:stretch>
+                      <a:fillRect/>
+                    </a:stretch>
+                  </pic:blipFill>
+                  <pic:spPr>
+                    <a:xfrm>
+                      <a:off x="0" y="0"/>
+                      <a:ext cx="4701342" cy="1262231"/>
+                    </a:xfrm>
+                    <a:prstGeom prst="rect">
+                      <a:avLst/>
+                    </a:prstGeom>
+                  </pic:spPr>
+                </pic:pic>
+              </a:graphicData>
+            </a:graphic>
+          </wp:inline>
+        </w:drawing>
+      </w:r>
+    </w:p>
+    <w:p>
+      <w:pPr>
+        <w:ind w:left="360"/>
+      </w:pPr>
+      <w:r>
+        <w:t xml:space="preserve">The SQL structure shows the use of </w:t>
+      </w:r>
+      <w:proofErr w:type="gramStart"/>
+      <w:r>
+        <w:t>DECIMAL(</w:t>
+      </w:r>
+      <w:proofErr w:type="gramEnd"/>
+      <w:r>
+        <w:t xml:space="preserve">15, 6) for </w:t>
       </w:r>
       <w:proofErr w:type="spellStart"/>
       <w:r>
+        <w:t>prise</w:t>
+      </w:r>
+      <w:proofErr w:type="spellEnd"/>
+      <w:r>
+        <w:t xml:space="preserve"> precision. I also added a UNIQUE KEY constraint on symbol and </w:t>
+      </w:r>
+      <w:proofErr w:type="spellStart"/>
+      <w:r>
         <w:t>date_recorded</w:t>
       </w:r>
       <w:proofErr w:type="spellEnd"/>
       <w:r>
-        <w:t>) in case this script gets accidentally run twice; this would prevent duplication of information.</w:t>
-      </w:r>
-    </w:p>
-    <w:p/>
+        <w:t xml:space="preserve"> as a fail-safe; if the </w:t>
+      </w:r>
+      <w:proofErr w:type="spellStart"/>
+      <w:r>
+        <w:t>cron</w:t>
+      </w:r>
+      <w:proofErr w:type="spellEnd"/>
+      <w:r>
+        <w:t xml:space="preserve"> job were to accidentally</w:t>
+      </w:r>
+      <w:r>
+        <w:t xml:space="preserve"> </w:t>
+      </w:r>
+      <w:r>
+        <w:t>trigger the script twic</w:t>
+      </w:r>
+      <w:r>
+        <w:t>e</w:t>
+      </w:r>
+      <w:r>
+        <w:t xml:space="preserve"> in the same second, the database would reject the duplicate entry rather than</w:t>
+      </w:r>
+      <w:r>
+        <w:t xml:space="preserve"> corrupting the dataset.</w:t>
+      </w:r>
+    </w:p>
+    <w:p>
+      <w:pPr>
+        <w:ind w:left="360"/>
+      </w:pPr>
+      <w:r>
+        <w:t xml:space="preserve">Sample Data from </w:t>
+      </w:r>
+      <w:proofErr w:type="spellStart"/>
+      <w:r>
+        <w:t>stock_data</w:t>
+      </w:r>
+      <w:proofErr w:type="spellEnd"/>
+      <w:r>
+        <w:t xml:space="preserve"> Table (Latest 5 Entries)</w:t>
+      </w:r>
+    </w:p>
+    <w:p>
+      <w:pPr>
+        <w:ind w:left="360"/>
+      </w:pPr>
+      <w:r>
+        <w:rPr>
+          <w:noProof/>
+        </w:rPr>
+        <w:drawing>
+          <wp:inline distT="0" distB="0" distL="0" distR="0" wp14:anchorId="0C3F9A09" wp14:editId="1F09A356">
+            <wp:extent cx="5073042" cy="1225985"/>
+            <wp:effectExtent l="0" t="0" r="0" b="6350"/>
+            <wp:docPr id="885983237" name="Picture 9" descr="A screen shot of a black and white screen&#10;&#10;AI-generated content may be incorrect."/>
+            <wp:cNvGraphicFramePr>
+              <a:graphicFrameLocks xmlns:a="http://schemas.openxmlformats.org/drawingml/2006/main" noChangeAspect="1"/>
+            </wp:cNvGraphicFramePr>
+            <a:graphic xmlns:a="http://schemas.openxmlformats.org/drawingml/2006/main">
+              <a:graphicData uri="http://schemas.openxmlformats.org/drawingml/2006/picture">
+                <pic:pic xmlns:pic="http://schemas.openxmlformats.org/drawingml/2006/picture">
+                  <pic:nvPicPr>
+                    <pic:cNvPr id="885983237" name="Picture 9" descr="A screen shot of a black and white screen&#10;&#10;AI-generated content may be incorrect."/>
+                    <pic:cNvPicPr/>
+                  </pic:nvPicPr>
+                  <pic:blipFill>
+                    <a:blip r:embed="rId10" cstate="print">
+                      <a:extLst>
+                        <a:ext uri="{28A0092B-C50C-407E-A947-70E740481C1C}">
+                          <a14:useLocalDpi xmlns:a14="http://schemas.microsoft.com/office/drawing/2010/main" val="0"/>
+                        </a:ext>
+                      </a:extLst>
+                    </a:blip>
+                    <a:stretch>
+                      <a:fillRect/>
+                    </a:stretch>
+                  </pic:blipFill>
+                  <pic:spPr>
+                    <a:xfrm>
+                      <a:off x="0" y="0"/>
+                      <a:ext cx="5135162" cy="1240997"/>
+                    </a:xfrm>
+                    <a:prstGeom prst="rect">
+                      <a:avLst/>
+                    </a:prstGeom>
+                  </pic:spPr>
+                </pic:pic>
+              </a:graphicData>
+            </a:graphic>
+          </wp:inline>
+        </w:drawing>
+      </w:r>
+    </w:p>
     <w:p>
       <w:pPr>
         <w:pStyle w:val="ListParagraph"/>
@@ -749,6 +1210,7 @@
           <w:b/>
           <w:bCs/>
         </w:rPr>
+        <w:lastRenderedPageBreak/>
         <w:t>Data Formatting</w:t>
       </w:r>
     </w:p>
@@ -825,7 +1287,6 @@
       <w:r>
         <w:t>The script produces the PNG image file based on the symbol passed (</w:t>
       </w:r>
-      <w:proofErr w:type="spellStart"/>
       <w:r>
         <w:t>e.g.</w:t>
       </w:r>
@@ -834,11 +1295,7 @@
         <w:t xml:space="preserve">, </w:t>
       </w:r>
       <w:r>
-        <w:t xml:space="preserve"> ./p</w:t>
-      </w:r>
-      <w:proofErr w:type="spellEnd"/>
-      <w:r>
-        <w:t>lotter.sh</w:t>
+        <w:t xml:space="preserve"> ./plotter.sh</w:t>
       </w:r>
       <w:proofErr w:type="gramEnd"/>
       <w:r>
@@ -908,6 +1365,123 @@
     <w:p>
       <w:pPr>
         <w:ind w:left="420"/>
+        <w:rPr>
+          <w:b/>
+          <w:bCs/>
+        </w:rPr>
+      </w:pPr>
+      <w:r>
+        <w:rPr>
+          <w:b/>
+          <w:bCs/>
+          <w:noProof/>
+        </w:rPr>
+        <w:drawing>
+          <wp:inline distT="0" distB="0" distL="0" distR="0" wp14:anchorId="7538ED5B" wp14:editId="2B128709">
+            <wp:extent cx="5074126" cy="2438400"/>
+            <wp:effectExtent l="0" t="0" r="6350" b="0"/>
+            <wp:docPr id="324056811" name="Picture 6" descr="A screenshot of a computer program&#10;&#10;AI-generated content may be incorrect."/>
+            <wp:cNvGraphicFramePr>
+              <a:graphicFrameLocks xmlns:a="http://schemas.openxmlformats.org/drawingml/2006/main" noChangeAspect="1"/>
+            </wp:cNvGraphicFramePr>
+            <a:graphic xmlns:a="http://schemas.openxmlformats.org/drawingml/2006/main">
+              <a:graphicData uri="http://schemas.openxmlformats.org/drawingml/2006/picture">
+                <pic:pic xmlns:pic="http://schemas.openxmlformats.org/drawingml/2006/picture">
+                  <pic:nvPicPr>
+                    <pic:cNvPr id="324056811" name="Picture 6" descr="A screenshot of a computer program&#10;&#10;AI-generated content may be incorrect."/>
+                    <pic:cNvPicPr/>
+                  </pic:nvPicPr>
+                  <pic:blipFill>
+                    <a:blip r:embed="rId11" cstate="print">
+                      <a:extLst>
+                        <a:ext uri="{28A0092B-C50C-407E-A947-70E740481C1C}">
+                          <a14:useLocalDpi xmlns:a14="http://schemas.microsoft.com/office/drawing/2010/main" val="0"/>
+                        </a:ext>
+                      </a:extLst>
+                    </a:blip>
+                    <a:stretch>
+                      <a:fillRect/>
+                    </a:stretch>
+                  </pic:blipFill>
+                  <pic:spPr>
+                    <a:xfrm>
+                      <a:off x="0" y="0"/>
+                      <a:ext cx="5200334" cy="2499050"/>
+                    </a:xfrm>
+                    <a:prstGeom prst="rect">
+                      <a:avLst/>
+                    </a:prstGeom>
+                  </pic:spPr>
+                </pic:pic>
+              </a:graphicData>
+            </a:graphic>
+          </wp:inline>
+        </w:drawing>
+      </w:r>
+    </w:p>
+    <w:p>
+      <w:pPr>
+        <w:ind w:left="420"/>
+      </w:pPr>
+      <w:r>
+        <w:t>This ‘Here Document’ block automates the graph generation. I configured the X-axis to interpret raw Unix timestamps (%s) from the database but display them in a human-readable Month/Day format. The plot command draws two distinct series from the same data source: the raw price with points for detail, and the Moving Average with a solid line to visualize the trend.</w:t>
+      </w:r>
+    </w:p>
+    <w:p>
+      <w:pPr>
+        <w:ind w:left="420"/>
+      </w:pPr>
+      <w:r>
+        <w:rPr>
+          <w:noProof/>
+        </w:rPr>
+        <w:lastRenderedPageBreak/>
+        <w:drawing>
+          <wp:inline distT="0" distB="0" distL="0" distR="0" wp14:anchorId="47546198" wp14:editId="6794AC82">
+            <wp:extent cx="4086808" cy="3065107"/>
+            <wp:effectExtent l="0" t="0" r="3175" b="0"/>
+            <wp:docPr id="409500208" name="Picture 8" descr="A graph with green and purple lines&#10;&#10;AI-generated content may be incorrect."/>
+            <wp:cNvGraphicFramePr>
+              <a:graphicFrameLocks xmlns:a="http://schemas.openxmlformats.org/drawingml/2006/main" noChangeAspect="1"/>
+            </wp:cNvGraphicFramePr>
+            <a:graphic xmlns:a="http://schemas.openxmlformats.org/drawingml/2006/main">
+              <a:graphicData uri="http://schemas.openxmlformats.org/drawingml/2006/picture">
+                <pic:pic xmlns:pic="http://schemas.openxmlformats.org/drawingml/2006/picture">
+                  <pic:nvPicPr>
+                    <pic:cNvPr id="409500208" name="Picture 8" descr="A graph with green and purple lines&#10;&#10;AI-generated content may be incorrect."/>
+                    <pic:cNvPicPr/>
+                  </pic:nvPicPr>
+                  <pic:blipFill>
+                    <a:blip r:embed="rId12">
+                      <a:extLst>
+                        <a:ext uri="{28A0092B-C50C-407E-A947-70E740481C1C}">
+                          <a14:useLocalDpi xmlns:a14="http://schemas.microsoft.com/office/drawing/2010/main" val="0"/>
+                        </a:ext>
+                      </a:extLst>
+                    </a:blip>
+                    <a:stretch>
+                      <a:fillRect/>
+                    </a:stretch>
+                  </pic:blipFill>
+                  <pic:spPr>
+                    <a:xfrm>
+                      <a:off x="0" y="0"/>
+                      <a:ext cx="4356072" cy="3267055"/>
+                    </a:xfrm>
+                    <a:prstGeom prst="rect">
+                      <a:avLst/>
+                    </a:prstGeom>
+                  </pic:spPr>
+                </pic:pic>
+              </a:graphicData>
+            </a:graphic>
+          </wp:inline>
+        </w:drawing>
+      </w:r>
+    </w:p>
+    <w:p>
+      <w:pPr>
+        <w:ind w:left="420"/>
       </w:pPr>
       <w:r>
         <w:t xml:space="preserve">To </w:t>
@@ -1023,16 +1597,9 @@
     </w:p>
     <w:p>
       <w:pPr>
-        <w:rPr>
-          <w:b/>
-          <w:bCs/>
-        </w:rPr>
-      </w:pPr>
-    </w:p>
-    <w:p>
-      <w:pPr>
-        <w:rPr>
-          <w:rFonts w:hint="eastAsia"/>
+        <w:pStyle w:val="ListParagraph"/>
+        <w:ind w:left="1080"/>
+        <w:rPr>
           <w:b/>
           <w:bCs/>
         </w:rPr>
@@ -1059,7 +1626,6 @@
           <w:sz w:val="30"/>
           <w:szCs w:val="30"/>
         </w:rPr>
-        <w:lastRenderedPageBreak/>
         <w:t xml:space="preserve">Conclusion </w:t>
       </w:r>
     </w:p>
@@ -1067,7 +1633,6 @@
       <w:pPr>
         <w:ind w:left="360"/>
         <w:rPr>
-          <w:rFonts w:hint="eastAsia"/>
           <w:b/>
           <w:bCs/>
         </w:rPr>

</xml_diff>